<commit_message>
modificación de los sprints
</commit_message>
<xml_diff>
--- a/Documentacion/Grupo 34 - MOUNTAIN HIKE CÓRDOBA ieee-830.docx
+++ b/Documentacion/Grupo 34 - MOUNTAIN HIKE CÓRDOBA ieee-830.docx
@@ -522,12 +522,12 @@
             <wp:extent cx="3734753" cy="2099094"/>
             <wp:effectExtent b="0" l="0" r="0" t="0"/>
             <wp:wrapSquare wrapText="bothSides" distB="114300" distT="114300" distL="114300" distR="114300"/>
-            <wp:docPr id="2" name="image3.jpg"/>
+            <wp:docPr id="2" name="image2.jpg"/>
             <a:graphic>
               <a:graphicData uri="http://schemas.openxmlformats.org/drawingml/2006/picture">
                 <pic:pic>
                   <pic:nvPicPr>
-                    <pic:cNvPr id="0" name="image3.jpg"/>
+                    <pic:cNvPr id="0" name="image2.jpg"/>
                     <pic:cNvPicPr preferRelativeResize="0"/>
                   </pic:nvPicPr>
                   <pic:blipFill>
@@ -5240,7 +5240,7 @@
         <w:widowControl w:val="0"/>
         <w:numPr>
           <w:ilvl w:val="0"/>
-          <w:numId w:val="4"/>
+          <w:numId w:val="5"/>
         </w:numPr>
         <w:pBdr>
           <w:top w:space="0" w:sz="0" w:val="nil"/>
@@ -5352,7 +5352,7 @@
         <w:widowControl w:val="0"/>
         <w:numPr>
           <w:ilvl w:val="1"/>
-          <w:numId w:val="4"/>
+          <w:numId w:val="5"/>
         </w:numPr>
         <w:pBdr>
           <w:top w:space="0" w:sz="0" w:val="nil"/>
@@ -5570,7 +5570,7 @@
         <w:widowControl w:val="0"/>
         <w:numPr>
           <w:ilvl w:val="1"/>
-          <w:numId w:val="4"/>
+          <w:numId w:val="5"/>
         </w:numPr>
         <w:pBdr>
           <w:top w:space="0" w:sz="0" w:val="nil"/>
@@ -5785,7 +5785,7 @@
         <w:widowControl w:val="0"/>
         <w:numPr>
           <w:ilvl w:val="1"/>
-          <w:numId w:val="4"/>
+          <w:numId w:val="5"/>
         </w:numPr>
         <w:pBdr>
           <w:top w:space="0" w:sz="0" w:val="nil"/>
@@ -10542,7 +10542,7 @@
         <w:widowControl w:val="0"/>
         <w:numPr>
           <w:ilvl w:val="1"/>
-          <w:numId w:val="4"/>
+          <w:numId w:val="5"/>
         </w:numPr>
         <w:pBdr>
           <w:top w:space="0" w:sz="0" w:val="nil"/>
@@ -12162,7 +12162,7 @@
         <w:widowControl w:val="0"/>
         <w:numPr>
           <w:ilvl w:val="1"/>
-          <w:numId w:val="4"/>
+          <w:numId w:val="5"/>
         </w:numPr>
         <w:pBdr>
           <w:top w:space="0" w:sz="0" w:val="nil"/>
@@ -12618,7 +12618,7 @@
         <w:widowControl w:val="0"/>
         <w:numPr>
           <w:ilvl w:val="1"/>
-          <w:numId w:val="4"/>
+          <w:numId w:val="5"/>
         </w:numPr>
         <w:pBdr>
           <w:top w:space="0" w:sz="0" w:val="nil"/>
@@ -12815,7 +12815,7 @@
         <w:widowControl w:val="0"/>
         <w:numPr>
           <w:ilvl w:val="0"/>
-          <w:numId w:val="4"/>
+          <w:numId w:val="5"/>
         </w:numPr>
         <w:pBdr>
           <w:top w:space="0" w:sz="0" w:val="nil"/>
@@ -12907,7 +12907,7 @@
         <w:widowControl w:val="0"/>
         <w:numPr>
           <w:ilvl w:val="1"/>
-          <w:numId w:val="4"/>
+          <w:numId w:val="5"/>
         </w:numPr>
         <w:pBdr>
           <w:top w:space="0" w:sz="0" w:val="nil"/>
@@ -12984,7 +12984,7 @@
         <w:widowControl w:val="0"/>
         <w:numPr>
           <w:ilvl w:val="1"/>
-          <w:numId w:val="4"/>
+          <w:numId w:val="5"/>
         </w:numPr>
         <w:pBdr>
           <w:top w:space="0" w:sz="0" w:val="nil"/>
@@ -14260,7 +14260,7 @@
         <w:widowControl w:val="0"/>
         <w:numPr>
           <w:ilvl w:val="1"/>
-          <w:numId w:val="4"/>
+          <w:numId w:val="5"/>
         </w:numPr>
         <w:pBdr>
           <w:top w:space="0" w:sz="0" w:val="nil"/>
@@ -14313,7 +14313,7 @@
         <w:widowControl w:val="0"/>
         <w:numPr>
           <w:ilvl w:val="0"/>
-          <w:numId w:val="5"/>
+          <w:numId w:val="6"/>
         </w:numPr>
         <w:pBdr>
           <w:top w:space="0" w:sz="0" w:val="nil"/>
@@ -14376,7 +14376,7 @@
         <w:widowControl w:val="0"/>
         <w:numPr>
           <w:ilvl w:val="0"/>
-          <w:numId w:val="5"/>
+          <w:numId w:val="6"/>
         </w:numPr>
         <w:pBdr>
           <w:top w:space="0" w:sz="0" w:val="nil"/>
@@ -14418,7 +14418,7 @@
         <w:widowControl w:val="0"/>
         <w:numPr>
           <w:ilvl w:val="0"/>
-          <w:numId w:val="4"/>
+          <w:numId w:val="5"/>
         </w:numPr>
         <w:pBdr>
           <w:top w:space="0" w:sz="0" w:val="nil"/>
@@ -16857,7 +16857,7 @@
             <w:pPr>
               <w:numPr>
                 <w:ilvl w:val="0"/>
-                <w:numId w:val="3"/>
+                <w:numId w:val="2"/>
               </w:numPr>
               <w:spacing w:line="276" w:lineRule="auto"/>
               <w:ind w:left="720" w:hanging="360"/>
@@ -16871,18 +16871,94 @@
             <w:r>
               <w:rPr>
                 <w:rFonts w:ascii="Roboto" w:cs="Roboto" w:eastAsia="Roboto" w:hAnsi="Roboto"/>
+                <w:b w:val="1"/>
                 <w:sz w:val="22"/>
                 <w:szCs w:val="22"/>
                 <w:rtl w:val="0"/>
               </w:rPr>
-              <w:t xml:space="preserve">FrontEnd: Estructura HTML, semántica y estilos CSS</w:t>
+              <w:t xml:space="preserve">Frontend </w:t>
+            </w:r>
+          </w:p>
+          <w:p>
+            <w:pPr>
+              <w:numPr>
+                <w:ilvl w:val="1"/>
+                <w:numId w:val="2"/>
+              </w:numPr>
+              <w:spacing w:line="276" w:lineRule="auto"/>
+              <w:ind w:left="1440" w:hanging="360"/>
+              <w:jc w:val="both"/>
+              <w:rPr>
+                <w:rFonts w:ascii="Roboto" w:cs="Roboto" w:eastAsia="Roboto" w:hAnsi="Roboto"/>
+                <w:sz w:val="22"/>
+                <w:szCs w:val="22"/>
+              </w:rPr>
+            </w:pPr>
+            <w:r>
+              <w:rPr>
+                <w:rFonts w:ascii="Roboto" w:cs="Roboto" w:eastAsia="Roboto" w:hAnsi="Roboto"/>
+                <w:sz w:val="22"/>
+                <w:szCs w:val="22"/>
+                <w:rtl w:val="0"/>
+              </w:rPr>
+              <w:t xml:space="preserve"> Estructura HTML, semántica y estilos CSS</w:t>
+            </w:r>
+          </w:p>
+          <w:p>
+            <w:pPr>
+              <w:numPr>
+                <w:ilvl w:val="1"/>
+                <w:numId w:val="2"/>
+              </w:numPr>
+              <w:spacing w:line="276" w:lineRule="auto"/>
+              <w:ind w:left="1440" w:hanging="360"/>
+              <w:jc w:val="both"/>
+              <w:rPr>
+                <w:rFonts w:ascii="Roboto" w:cs="Roboto" w:eastAsia="Roboto" w:hAnsi="Roboto"/>
+                <w:sz w:val="22"/>
+                <w:szCs w:val="22"/>
+              </w:rPr>
+            </w:pPr>
+            <w:r>
+              <w:rPr>
+                <w:rFonts w:ascii="Roboto" w:cs="Roboto" w:eastAsia="Roboto" w:hAnsi="Roboto"/>
+                <w:sz w:val="22"/>
+                <w:szCs w:val="22"/>
+                <w:rtl w:val="0"/>
+              </w:rPr>
+              <w:t xml:space="preserve">Navegabilidad - Links funcionales. Responsive</w:t>
+            </w:r>
+          </w:p>
+          <w:p>
+            <w:pPr>
+              <w:numPr>
+                <w:ilvl w:val="1"/>
+                <w:numId w:val="2"/>
+              </w:numPr>
+              <w:spacing w:line="276" w:lineRule="auto"/>
+              <w:ind w:left="1440" w:hanging="360"/>
+              <w:jc w:val="both"/>
+              <w:rPr>
+                <w:rFonts w:ascii="Roboto" w:cs="Roboto" w:eastAsia="Roboto" w:hAnsi="Roboto"/>
+                <w:sz w:val="22"/>
+                <w:szCs w:val="22"/>
+              </w:rPr>
+            </w:pPr>
+            <w:r>
+              <w:rPr>
+                <w:rFonts w:ascii="Roboto" w:cs="Roboto" w:eastAsia="Roboto" w:hAnsi="Roboto"/>
+                <w:sz w:val="22"/>
+                <w:szCs w:val="22"/>
+                <w:rtl w:val="0"/>
+              </w:rPr>
+              <w:t xml:space="preserve">BOOTSTRAP</w:t>
             </w:r>
           </w:p>
           <w:p>
             <w:pPr>
               <w:numPr>
                 <w:ilvl w:val="0"/>
-                <w:numId w:val="3"/>
+                <w:numId w:val="2"/>
               </w:numPr>
               <w:spacing w:line="276" w:lineRule="auto"/>
               <w:ind w:left="720" w:hanging="360"/>
@@ -16896,51 +16972,90 @@
             <w:r>
               <w:rPr>
                 <w:rFonts w:ascii="Roboto" w:cs="Roboto" w:eastAsia="Roboto" w:hAnsi="Roboto"/>
+                <w:b w:val="1"/>
                 <w:sz w:val="22"/>
                 <w:szCs w:val="22"/>
                 <w:rtl w:val="0"/>
               </w:rPr>
-              <w:t xml:space="preserve">Navegabilidad - Links funcionales. Responsive</w:t>
-            </w:r>
-          </w:p>
-          <w:p>
-            <w:pPr>
-              <w:numPr>
-                <w:ilvl w:val="0"/>
-                <w:numId w:val="3"/>
-              </w:numPr>
-              <w:spacing w:line="276" w:lineRule="auto"/>
-              <w:ind w:left="720" w:hanging="360"/>
-              <w:jc w:val="both"/>
+              <w:t xml:space="preserve">Backend</w:t>
+            </w:r>
+            <w:r>
               <w:rPr>
                 <w:rFonts w:ascii="Roboto" w:cs="Roboto" w:eastAsia="Roboto" w:hAnsi="Roboto"/>
                 <w:sz w:val="22"/>
                 <w:szCs w:val="22"/>
-              </w:rPr>
-            </w:pPr>
-            <w:r>
+                <w:rtl w:val="0"/>
+              </w:rPr>
+              <w:t xml:space="preserve">: </w:t>
+            </w:r>
+          </w:p>
+          <w:p>
+            <w:pPr>
+              <w:numPr>
+                <w:ilvl w:val="1"/>
+                <w:numId w:val="2"/>
+              </w:numPr>
+              <w:spacing w:line="276" w:lineRule="auto"/>
+              <w:ind w:left="1440" w:hanging="360"/>
+              <w:jc w:val="both"/>
               <w:rPr>
                 <w:rFonts w:ascii="Roboto" w:cs="Roboto" w:eastAsia="Roboto" w:hAnsi="Roboto"/>
                 <w:sz w:val="22"/>
                 <w:szCs w:val="22"/>
-                <w:rtl w:val="0"/>
-              </w:rPr>
-              <w:t xml:space="preserve">BOOTSTRAP y funcionalidad con JavaScript</w:t>
-            </w:r>
-            <w:r>
-              <w:rPr>
-                <w:rtl w:val="0"/>
-              </w:rPr>
-            </w:r>
-          </w:p>
-          <w:p>
-            <w:pPr>
-              <w:rPr/>
-            </w:pPr>
-            <w:r>
-              <w:rPr>
-                <w:rtl w:val="0"/>
-              </w:rPr>
+              </w:rPr>
+            </w:pPr>
+            <w:r>
+              <w:rPr>
+                <w:rFonts w:ascii="Roboto" w:cs="Roboto" w:eastAsia="Roboto" w:hAnsi="Roboto"/>
+                <w:sz w:val="22"/>
+                <w:szCs w:val="22"/>
+                <w:rtl w:val="0"/>
+              </w:rPr>
+              <w:t xml:space="preserve">Modelado de DB. DER, Modelo Relacional. </w:t>
+            </w:r>
+          </w:p>
+          <w:p>
+            <w:pPr>
+              <w:numPr>
+                <w:ilvl w:val="1"/>
+                <w:numId w:val="2"/>
+              </w:numPr>
+              <w:spacing w:line="276" w:lineRule="auto"/>
+              <w:ind w:left="1440" w:hanging="360"/>
+              <w:jc w:val="both"/>
+              <w:rPr>
+                <w:rFonts w:ascii="Roboto" w:cs="Roboto" w:eastAsia="Roboto" w:hAnsi="Roboto"/>
+                <w:sz w:val="22"/>
+                <w:szCs w:val="22"/>
+              </w:rPr>
+            </w:pPr>
+            <w:r>
+              <w:rPr>
+                <w:rFonts w:ascii="Roboto" w:cs="Roboto" w:eastAsia="Roboto" w:hAnsi="Roboto"/>
+                <w:sz w:val="22"/>
+                <w:szCs w:val="22"/>
+                <w:rtl w:val="0"/>
+              </w:rPr>
+              <w:t xml:space="preserve">Abstracción y Modularización en MVC (</w:t>
+            </w:r>
+            <w:r>
+              <w:rPr>
+                <w:rFonts w:ascii="Roboto" w:cs="Roboto" w:eastAsia="Roboto" w:hAnsi="Roboto"/>
+                <w:i w:val="1"/>
+                <w:sz w:val="22"/>
+                <w:szCs w:val="22"/>
+                <w:rtl w:val="0"/>
+              </w:rPr>
+              <w:t xml:space="preserve">consultar los videos del Módulo Programador Full Stack - Backend: Libro de Introducción a la programación en python</w:t>
+            </w:r>
+            <w:r>
+              <w:rPr>
+                <w:rFonts w:ascii="Roboto" w:cs="Roboto" w:eastAsia="Roboto" w:hAnsi="Roboto"/>
+                <w:sz w:val="22"/>
+                <w:szCs w:val="22"/>
+                <w:rtl w:val="0"/>
+              </w:rPr>
+              <w:t xml:space="preserve">)</w:t>
             </w:r>
           </w:p>
           <w:p>
@@ -17339,6 +17454,107 @@
             <w:pPr>
               <w:numPr>
                 <w:ilvl w:val="0"/>
+                <w:numId w:val="4"/>
+              </w:numPr>
+              <w:spacing w:line="276" w:lineRule="auto"/>
+              <w:ind w:left="720" w:hanging="360"/>
+              <w:jc w:val="both"/>
+              <w:rPr>
+                <w:rFonts w:ascii="Roboto" w:cs="Roboto" w:eastAsia="Roboto" w:hAnsi="Roboto"/>
+                <w:sz w:val="22"/>
+                <w:szCs w:val="22"/>
+              </w:rPr>
+            </w:pPr>
+            <w:r>
+              <w:rPr>
+                <w:rFonts w:ascii="Roboto" w:cs="Roboto" w:eastAsia="Roboto" w:hAnsi="Roboto"/>
+                <w:sz w:val="22"/>
+                <w:szCs w:val="22"/>
+                <w:rtl w:val="0"/>
+              </w:rPr>
+              <w:t xml:space="preserve">Sitio funcional en hosting remoto de Sitio Institucional en WordPress (Este punto es para presentar al Empresa Ficticia que el grupo conforma, por lo que es parte indirecta del Proyecto. Pueden crear una sección en la Wiki con los registros de este sitio).</w:t>
+            </w:r>
+          </w:p>
+          <w:p>
+            <w:pPr>
+              <w:numPr>
+                <w:ilvl w:val="0"/>
+                <w:numId w:val="4"/>
+              </w:numPr>
+              <w:spacing w:line="276" w:lineRule="auto"/>
+              <w:ind w:left="720" w:hanging="360"/>
+              <w:jc w:val="both"/>
+              <w:rPr>
+                <w:rFonts w:ascii="Roboto" w:cs="Roboto" w:eastAsia="Roboto" w:hAnsi="Roboto"/>
+                <w:sz w:val="22"/>
+                <w:szCs w:val="22"/>
+              </w:rPr>
+            </w:pPr>
+            <w:r>
+              <w:rPr>
+                <w:rFonts w:ascii="Roboto" w:cs="Roboto" w:eastAsia="Roboto" w:hAnsi="Roboto"/>
+                <w:b w:val="1"/>
+                <w:sz w:val="22"/>
+                <w:szCs w:val="22"/>
+                <w:rtl w:val="0"/>
+              </w:rPr>
+              <w:t xml:space="preserve">Frontend </w:t>
+            </w:r>
+          </w:p>
+          <w:p>
+            <w:pPr>
+              <w:numPr>
+                <w:ilvl w:val="1"/>
+                <w:numId w:val="4"/>
+              </w:numPr>
+              <w:spacing w:line="276" w:lineRule="auto"/>
+              <w:ind w:left="1440" w:hanging="360"/>
+              <w:jc w:val="both"/>
+              <w:rPr>
+                <w:rFonts w:ascii="Roboto" w:cs="Roboto" w:eastAsia="Roboto" w:hAnsi="Roboto"/>
+                <w:sz w:val="22"/>
+                <w:szCs w:val="22"/>
+              </w:rPr>
+            </w:pPr>
+            <w:r>
+              <w:rPr>
+                <w:rFonts w:ascii="Roboto" w:cs="Roboto" w:eastAsia="Roboto" w:hAnsi="Roboto"/>
+                <w:sz w:val="22"/>
+                <w:szCs w:val="22"/>
+                <w:rtl w:val="0"/>
+              </w:rPr>
+              <w:t xml:space="preserve">Funcionalidad con JavaScript</w:t>
+            </w:r>
+          </w:p>
+          <w:p>
+            <w:pPr>
+              <w:numPr>
+                <w:ilvl w:val="1"/>
+                <w:numId w:val="4"/>
+              </w:numPr>
+              <w:spacing w:line="276" w:lineRule="auto"/>
+              <w:ind w:left="1440" w:hanging="360"/>
+              <w:jc w:val="both"/>
+              <w:rPr>
+                <w:rFonts w:ascii="Roboto" w:cs="Roboto" w:eastAsia="Roboto" w:hAnsi="Roboto"/>
+                <w:sz w:val="22"/>
+                <w:szCs w:val="22"/>
+              </w:rPr>
+            </w:pPr>
+            <w:r>
+              <w:rPr>
+                <w:rFonts w:ascii="Roboto" w:cs="Roboto" w:eastAsia="Roboto" w:hAnsi="Roboto"/>
+                <w:sz w:val="22"/>
+                <w:szCs w:val="22"/>
+                <w:rtl w:val="0"/>
+              </w:rPr>
+              <w:t xml:space="preserve">En subcarpeta (subdominio) y opcional linkeado al repositorio de GitHub/ GitHub Actions.</w:t>
+            </w:r>
+          </w:p>
+          <w:p>
+            <w:pPr>
+              <w:numPr>
+                <w:ilvl w:val="0"/>
                 <w:numId w:val="3"/>
               </w:numPr>
               <w:spacing w:line="276" w:lineRule="auto"/>
@@ -17346,6 +17562,7 @@
               <w:jc w:val="both"/>
               <w:rPr>
                 <w:rFonts w:ascii="Roboto" w:cs="Roboto" w:eastAsia="Roboto" w:hAnsi="Roboto"/>
+                <w:b w:val="1"/>
                 <w:sz w:val="22"/>
                 <w:szCs w:val="22"/>
               </w:rPr>
@@ -17353,51 +17570,11 @@
             <w:r>
               <w:rPr>
                 <w:rFonts w:ascii="Roboto" w:cs="Roboto" w:eastAsia="Roboto" w:hAnsi="Roboto"/>
+                <w:b w:val="1"/>
                 <w:sz w:val="22"/>
                 <w:szCs w:val="22"/>
                 <w:rtl w:val="0"/>
               </w:rPr>
-              <w:t xml:space="preserve">Sitio funcional en hosting remoto de Sitio Institucional en WordPress y Frontend en subcarpeta (subdominio) y opcional linkeado al repositorio de GitHub/ GitHub Pages.</w:t>
-            </w:r>
-          </w:p>
-          <w:p>
-            <w:pPr>
-              <w:spacing w:line="276" w:lineRule="auto"/>
-              <w:jc w:val="both"/>
-              <w:rPr>
-                <w:rFonts w:ascii="Roboto" w:cs="Roboto" w:eastAsia="Roboto" w:hAnsi="Roboto"/>
-                <w:sz w:val="22"/>
-                <w:szCs w:val="22"/>
-              </w:rPr>
-            </w:pPr>
-            <w:r>
-              <w:rPr>
-                <w:rtl w:val="0"/>
-              </w:rPr>
-            </w:r>
-          </w:p>
-          <w:p>
-            <w:pPr>
-              <w:numPr>
-                <w:ilvl w:val="0"/>
-                <w:numId w:val="2"/>
-              </w:numPr>
-              <w:spacing w:line="276" w:lineRule="auto"/>
-              <w:ind w:left="720" w:hanging="360"/>
-              <w:jc w:val="both"/>
-              <w:rPr>
-                <w:rFonts w:ascii="Roboto" w:cs="Roboto" w:eastAsia="Roboto" w:hAnsi="Roboto"/>
-                <w:sz w:val="22"/>
-                <w:szCs w:val="22"/>
-              </w:rPr>
-            </w:pPr>
-            <w:r>
-              <w:rPr>
-                <w:rFonts w:ascii="Roboto" w:cs="Roboto" w:eastAsia="Roboto" w:hAnsi="Roboto"/>
-                <w:sz w:val="22"/>
-                <w:szCs w:val="22"/>
-                <w:rtl w:val="0"/>
-              </w:rPr>
               <w:t xml:space="preserve">Backend</w:t>
             </w:r>
           </w:p>
@@ -17405,7 +17582,7 @@
             <w:pPr>
               <w:numPr>
                 <w:ilvl w:val="1"/>
-                <w:numId w:val="2"/>
+                <w:numId w:val="3"/>
               </w:numPr>
               <w:spacing w:line="276" w:lineRule="auto"/>
               <w:ind w:left="1440" w:hanging="360"/>
@@ -17430,7 +17607,7 @@
             <w:pPr>
               <w:numPr>
                 <w:ilvl w:val="1"/>
-                <w:numId w:val="2"/>
+                <w:numId w:val="3"/>
               </w:numPr>
               <w:spacing w:line="276" w:lineRule="auto"/>
               <w:ind w:left="1440" w:hanging="360"/>
@@ -17450,25 +17627,59 @@
               </w:rPr>
               <w:t xml:space="preserve">Consultas : Insert - Select - Update - JOIN</w:t>
             </w:r>
-            <w:r>
-              <w:rPr>
-                <w:rtl w:val="0"/>
-              </w:rPr>
-            </w:r>
-          </w:p>
-          <w:p>
-            <w:pPr>
-              <w:rPr/>
-            </w:pPr>
-            <w:r>
-              <w:rPr>
-                <w:rtl w:val="0"/>
-              </w:rPr>
-            </w:r>
-          </w:p>
-          <w:p>
-            <w:pPr>
-              <w:rPr/>
+          </w:p>
+          <w:p>
+            <w:pPr>
+              <w:numPr>
+                <w:ilvl w:val="1"/>
+                <w:numId w:val="3"/>
+              </w:numPr>
+              <w:spacing w:line="276" w:lineRule="auto"/>
+              <w:ind w:left="1440" w:hanging="360"/>
+              <w:jc w:val="both"/>
+              <w:rPr>
+                <w:rFonts w:ascii="Roboto" w:cs="Roboto" w:eastAsia="Roboto" w:hAnsi="Roboto"/>
+                <w:sz w:val="22"/>
+                <w:szCs w:val="22"/>
+              </w:rPr>
+            </w:pPr>
+            <w:r>
+              <w:rPr>
+                <w:rFonts w:ascii="Roboto" w:cs="Roboto" w:eastAsia="Roboto" w:hAnsi="Roboto"/>
+                <w:sz w:val="22"/>
+                <w:szCs w:val="22"/>
+                <w:rtl w:val="0"/>
+              </w:rPr>
+              <w:t xml:space="preserve">Modelo de Caso de Uso de cada modularización.(mínimo 1 CRUD y listado de movimientos/historial, por ejemplo)</w:t>
+            </w:r>
+          </w:p>
+          <w:p>
+            <w:pPr>
+              <w:spacing w:line="276" w:lineRule="auto"/>
+              <w:jc w:val="both"/>
+              <w:rPr>
+                <w:rFonts w:ascii="Roboto" w:cs="Roboto" w:eastAsia="Roboto" w:hAnsi="Roboto"/>
+                <w:sz w:val="22"/>
+                <w:szCs w:val="22"/>
+              </w:rPr>
+            </w:pPr>
+            <w:r>
+              <w:rPr>
+                <w:rFonts w:ascii="Roboto" w:cs="Roboto" w:eastAsia="Roboto" w:hAnsi="Roboto"/>
+                <w:sz w:val="22"/>
+                <w:szCs w:val="22"/>
+                <w:rtl w:val="0"/>
+              </w:rPr>
+              <w:t xml:space="preserve">Entregable en gitHub para valorar rama main/master con 3 carpetas: front, Back y documentación.</w:t>
+            </w:r>
+          </w:p>
+          <w:p>
+            <w:pPr>
+              <w:rPr>
+                <w:rFonts w:ascii="Roboto" w:cs="Roboto" w:eastAsia="Roboto" w:hAnsi="Roboto"/>
+                <w:sz w:val="22"/>
+                <w:szCs w:val="22"/>
+              </w:rPr>
             </w:pPr>
             <w:r>
               <w:rPr>
@@ -17853,12 +18064,12 @@
               <wp:extent cx="396240" cy="290830"/>
               <wp:effectExtent b="0" l="0" r="0" t="0"/>
               <wp:wrapNone/>
-              <wp:docPr id="1" name="image1.png"/>
+              <wp:docPr id="1" name="image3.png"/>
               <a:graphic>
                 <a:graphicData uri="http://schemas.openxmlformats.org/drawingml/2006/picture">
                   <pic:pic>
                     <pic:nvPicPr>
-                      <pic:cNvPr id="0" name="image1.png"/>
+                      <pic:cNvPr id="0" name="image3.png"/>
                       <pic:cNvPicPr preferRelativeResize="0"/>
                     </pic:nvPicPr>
                     <pic:blipFill>
@@ -18054,12 +18265,12 @@
               <wp:inline distB="114300" distT="114300" distL="114300" distR="114300">
                 <wp:extent cx="972503" cy="964398"/>
                 <wp:effectExtent b="0" l="0" r="0" t="0"/>
-                <wp:docPr id="3" name="image2.png"/>
+                <wp:docPr id="3" name="image1.png"/>
                 <a:graphic>
                   <a:graphicData uri="http://schemas.openxmlformats.org/drawingml/2006/picture">
                     <pic:pic>
                       <pic:nvPicPr>
-                        <pic:cNvPr id="0" name="image2.png"/>
+                        <pic:cNvPr id="0" name="image1.png"/>
                         <pic:cNvPicPr preferRelativeResize="0"/>
                       </pic:nvPicPr>
                       <pic:blipFill>
@@ -18730,6 +18941,116 @@
   <w:abstractNum w:abstractNumId="4">
     <w:lvl w:ilvl="0">
       <w:start w:val="1"/>
+      <w:numFmt w:val="bullet"/>
+      <w:lvlText w:val="●"/>
+      <w:lvlJc w:val="left"/>
+      <w:pPr>
+        <w:ind w:left="720" w:hanging="360"/>
+      </w:pPr>
+      <w:rPr>
+        <w:u w:val="none"/>
+      </w:rPr>
+    </w:lvl>
+    <w:lvl w:ilvl="1">
+      <w:start w:val="1"/>
+      <w:numFmt w:val="bullet"/>
+      <w:lvlText w:val="○"/>
+      <w:lvlJc w:val="left"/>
+      <w:pPr>
+        <w:ind w:left="1440" w:hanging="360"/>
+      </w:pPr>
+      <w:rPr>
+        <w:u w:val="none"/>
+      </w:rPr>
+    </w:lvl>
+    <w:lvl w:ilvl="2">
+      <w:start w:val="1"/>
+      <w:numFmt w:val="bullet"/>
+      <w:lvlText w:val="■"/>
+      <w:lvlJc w:val="left"/>
+      <w:pPr>
+        <w:ind w:left="2160" w:hanging="360"/>
+      </w:pPr>
+      <w:rPr>
+        <w:u w:val="none"/>
+      </w:rPr>
+    </w:lvl>
+    <w:lvl w:ilvl="3">
+      <w:start w:val="1"/>
+      <w:numFmt w:val="bullet"/>
+      <w:lvlText w:val="●"/>
+      <w:lvlJc w:val="left"/>
+      <w:pPr>
+        <w:ind w:left="2880" w:hanging="360"/>
+      </w:pPr>
+      <w:rPr>
+        <w:u w:val="none"/>
+      </w:rPr>
+    </w:lvl>
+    <w:lvl w:ilvl="4">
+      <w:start w:val="1"/>
+      <w:numFmt w:val="bullet"/>
+      <w:lvlText w:val="○"/>
+      <w:lvlJc w:val="left"/>
+      <w:pPr>
+        <w:ind w:left="3600" w:hanging="360"/>
+      </w:pPr>
+      <w:rPr>
+        <w:u w:val="none"/>
+      </w:rPr>
+    </w:lvl>
+    <w:lvl w:ilvl="5">
+      <w:start w:val="1"/>
+      <w:numFmt w:val="bullet"/>
+      <w:lvlText w:val="■"/>
+      <w:lvlJc w:val="left"/>
+      <w:pPr>
+        <w:ind w:left="4320" w:hanging="360"/>
+      </w:pPr>
+      <w:rPr>
+        <w:u w:val="none"/>
+      </w:rPr>
+    </w:lvl>
+    <w:lvl w:ilvl="6">
+      <w:start w:val="1"/>
+      <w:numFmt w:val="bullet"/>
+      <w:lvlText w:val="●"/>
+      <w:lvlJc w:val="left"/>
+      <w:pPr>
+        <w:ind w:left="5040" w:hanging="360"/>
+      </w:pPr>
+      <w:rPr>
+        <w:u w:val="none"/>
+      </w:rPr>
+    </w:lvl>
+    <w:lvl w:ilvl="7">
+      <w:start w:val="1"/>
+      <w:numFmt w:val="bullet"/>
+      <w:lvlText w:val="○"/>
+      <w:lvlJc w:val="left"/>
+      <w:pPr>
+        <w:ind w:left="5760" w:hanging="360"/>
+      </w:pPr>
+      <w:rPr>
+        <w:u w:val="none"/>
+      </w:rPr>
+    </w:lvl>
+    <w:lvl w:ilvl="8">
+      <w:start w:val="1"/>
+      <w:numFmt w:val="bullet"/>
+      <w:lvlText w:val="■"/>
+      <w:lvlJc w:val="left"/>
+      <w:pPr>
+        <w:ind w:left="6480" w:hanging="360"/>
+      </w:pPr>
+      <w:rPr>
+        <w:u w:val="none"/>
+      </w:rPr>
+    </w:lvl>
+  </w:abstractNum>
+  <w:abstractNum w:abstractNumId="5">
+    <w:lvl w:ilvl="0">
+      <w:start w:val="1"/>
       <w:numFmt w:val="decimal"/>
       <w:lvlText w:val="%1"/>
       <w:lvlJc w:val="left"/>
@@ -18837,7 +19158,7 @@
       </w:rPr>
     </w:lvl>
   </w:abstractNum>
-  <w:abstractNum w:abstractNumId="5">
+  <w:abstractNum w:abstractNumId="6">
     <w:lvl w:ilvl="0">
       <w:start w:val="1"/>
       <w:numFmt w:val="bullet"/>
@@ -18970,6 +19291,9 @@
   </w:num>
   <w:num w:numId="5">
     <w:abstractNumId w:val="5"/>
+  </w:num>
+  <w:num w:numId="6">
+    <w:abstractNumId w:val="6"/>
   </w:num>
 </w:numbering>
 </file>

</xml_diff>